<commit_message>
Mutation of target system - Scenario 2a
Mutation of target system - Scenario 2a
</commit_message>
<xml_diff>
--- a/Evaluation Report/Evaluation.docx
+++ b/Evaluation Report/Evaluation.docx
@@ -1033,40 +1033,42 @@
                 <w:szCs w:val="20"/>
                 <w:lang w:val="en-US"/>
               </w:rPr>
+              <w:t>30</w:t>
+            </w:r>
+          </w:p>
+        </w:tc>
+        <w:tc>
+          <w:tcPr>
+            <w:tcW w:w="1278" w:type="dxa"/>
+          </w:tcPr>
+          <w:p>
+            <w:pPr>
+              <w:autoSpaceDE w:val="0"/>
+              <w:autoSpaceDN w:val="0"/>
+              <w:adjustRightInd w:val="0"/>
+              <w:jc w:val="center"/>
+              <w:rPr>
+                <w:rFonts w:ascii="Tahoma" w:hAnsi="Tahoma" w:cs="Tahoma"/>
+                <w:b/>
+                <w:color w:val="000000"/>
+                <w:sz w:val="20"/>
+                <w:szCs w:val="20"/>
+                <w:lang w:val="en-US"/>
+              </w:rPr>
+            </w:pPr>
+            <w:r>
+              <w:rPr>
+                <w:rFonts w:ascii="Tahoma" w:hAnsi="Tahoma" w:cs="Tahoma"/>
+                <w:b/>
+                <w:color w:val="000000"/>
+                <w:sz w:val="20"/>
+                <w:szCs w:val="20"/>
+                <w:lang w:val="en-US"/>
+              </w:rPr>
               <w:t>25</w:t>
             </w:r>
-          </w:p>
-        </w:tc>
-        <w:tc>
-          <w:tcPr>
-            <w:tcW w:w="1278" w:type="dxa"/>
-          </w:tcPr>
-          <w:p>
-            <w:pPr>
-              <w:autoSpaceDE w:val="0"/>
-              <w:autoSpaceDN w:val="0"/>
-              <w:adjustRightInd w:val="0"/>
-              <w:jc w:val="center"/>
-              <w:rPr>
-                <w:rFonts w:ascii="Tahoma" w:hAnsi="Tahoma" w:cs="Tahoma"/>
-                <w:b/>
-                <w:color w:val="000000"/>
-                <w:sz w:val="20"/>
-                <w:szCs w:val="20"/>
-                <w:lang w:val="en-US"/>
-              </w:rPr>
-            </w:pPr>
-            <w:r>
-              <w:rPr>
-                <w:rFonts w:ascii="Tahoma" w:hAnsi="Tahoma" w:cs="Tahoma"/>
-                <w:b/>
-                <w:color w:val="000000"/>
-                <w:sz w:val="20"/>
-                <w:szCs w:val="20"/>
-                <w:lang w:val="en-US"/>
-              </w:rPr>
-              <w:t>20</w:t>
-            </w:r>
+            <w:bookmarkStart w:id="0" w:name="_GoBack"/>
+            <w:bookmarkEnd w:id="0"/>
           </w:p>
         </w:tc>
         <w:tc>
@@ -1552,8 +1554,6 @@
               </w:rPr>
               <w:t>0.96</w:t>
             </w:r>
-            <w:bookmarkStart w:id="0" w:name="_GoBack"/>
-            <w:bookmarkEnd w:id="0"/>
           </w:p>
         </w:tc>
       </w:tr>

</xml_diff>

<commit_message>
Mutation of target test cases - Scenario 5a
Mutation of target test cases - Scenario 5a
</commit_message>
<xml_diff>
--- a/Evaluation Report/Evaluation.docx
+++ b/Evaluation Report/Evaluation.docx
@@ -1067,461 +1067,461 @@
               </w:rPr>
               <w:t>25</w:t>
             </w:r>
+          </w:p>
+        </w:tc>
+        <w:tc>
+          <w:tcPr>
+            <w:tcW w:w="1439" w:type="dxa"/>
+          </w:tcPr>
+          <w:p>
+            <w:pPr>
+              <w:autoSpaceDE w:val="0"/>
+              <w:autoSpaceDN w:val="0"/>
+              <w:adjustRightInd w:val="0"/>
+              <w:jc w:val="center"/>
+              <w:rPr>
+                <w:rFonts w:ascii="Tahoma" w:hAnsi="Tahoma" w:cs="Tahoma"/>
+                <w:b/>
+                <w:color w:val="000000"/>
+                <w:sz w:val="20"/>
+                <w:szCs w:val="20"/>
+                <w:lang w:val="en-US"/>
+              </w:rPr>
+            </w:pPr>
+            <w:r>
+              <w:rPr>
+                <w:rFonts w:ascii="Tahoma" w:hAnsi="Tahoma" w:cs="Tahoma"/>
+                <w:b/>
+                <w:color w:val="000000"/>
+                <w:sz w:val="20"/>
+                <w:szCs w:val="20"/>
+                <w:lang w:val="en-US"/>
+              </w:rPr>
+              <w:t>0</w:t>
+            </w:r>
+          </w:p>
+        </w:tc>
+        <w:tc>
+          <w:tcPr>
+            <w:tcW w:w="1534" w:type="dxa"/>
+          </w:tcPr>
+          <w:p>
+            <w:pPr>
+              <w:autoSpaceDE w:val="0"/>
+              <w:autoSpaceDN w:val="0"/>
+              <w:adjustRightInd w:val="0"/>
+              <w:jc w:val="center"/>
+              <w:rPr>
+                <w:rFonts w:ascii="Tahoma" w:hAnsi="Tahoma" w:cs="Tahoma"/>
+                <w:b/>
+                <w:color w:val="000000"/>
+                <w:sz w:val="20"/>
+                <w:szCs w:val="20"/>
+                <w:lang w:val="en-US"/>
+              </w:rPr>
+            </w:pPr>
+            <w:r>
+              <w:rPr>
+                <w:rFonts w:ascii="Tahoma" w:hAnsi="Tahoma" w:cs="Tahoma"/>
+                <w:b/>
+                <w:color w:val="000000"/>
+                <w:sz w:val="20"/>
+                <w:szCs w:val="20"/>
+                <w:lang w:val="en-US"/>
+              </w:rPr>
+              <w:t>5</w:t>
+            </w:r>
+          </w:p>
+        </w:tc>
+        <w:tc>
+          <w:tcPr>
+            <w:tcW w:w="1131" w:type="dxa"/>
+          </w:tcPr>
+          <w:p>
+            <w:pPr>
+              <w:autoSpaceDE w:val="0"/>
+              <w:autoSpaceDN w:val="0"/>
+              <w:adjustRightInd w:val="0"/>
+              <w:jc w:val="center"/>
+              <w:rPr>
+                <w:rFonts w:ascii="Tahoma" w:hAnsi="Tahoma" w:cs="Tahoma"/>
+                <w:b/>
+                <w:color w:val="000000"/>
+                <w:sz w:val="20"/>
+                <w:szCs w:val="20"/>
+                <w:vertAlign w:val="superscript"/>
+              </w:rPr>
+            </w:pPr>
+            <w:r>
+              <w:rPr>
+                <w:rFonts w:ascii="Tahoma" w:hAnsi="Tahoma" w:cs="Tahoma"/>
+                <w:b/>
+                <w:color w:val="000000"/>
+                <w:sz w:val="20"/>
+                <w:szCs w:val="20"/>
+                <w:lang w:val="en-US"/>
+              </w:rPr>
+              <w:t>1</w:t>
+            </w:r>
+          </w:p>
+        </w:tc>
+      </w:tr>
+      <w:tr>
+        <w:tc>
+          <w:tcPr>
+            <w:tcW w:w="1508" w:type="dxa"/>
+          </w:tcPr>
+          <w:p>
+            <w:pPr>
+              <w:autoSpaceDE w:val="0"/>
+              <w:autoSpaceDN w:val="0"/>
+              <w:adjustRightInd w:val="0"/>
+              <w:jc w:val="center"/>
+              <w:rPr>
+                <w:rFonts w:ascii="Tahoma" w:hAnsi="Tahoma" w:cs="Tahoma"/>
+                <w:b/>
+                <w:color w:val="000000"/>
+                <w:sz w:val="20"/>
+                <w:szCs w:val="20"/>
+                <w:lang w:val="en-US"/>
+              </w:rPr>
+            </w:pPr>
+            <w:r>
+              <w:rPr>
+                <w:rFonts w:ascii="Tahoma" w:hAnsi="Tahoma" w:cs="Tahoma"/>
+                <w:b/>
+                <w:color w:val="000000"/>
+                <w:sz w:val="20"/>
+                <w:szCs w:val="20"/>
+                <w:lang w:val="en-US"/>
+              </w:rPr>
+              <w:t>4</w:t>
+            </w:r>
+          </w:p>
+        </w:tc>
+        <w:tc>
+          <w:tcPr>
+            <w:tcW w:w="1418" w:type="dxa"/>
+          </w:tcPr>
+          <w:p>
+            <w:pPr>
+              <w:autoSpaceDE w:val="0"/>
+              <w:autoSpaceDN w:val="0"/>
+              <w:adjustRightInd w:val="0"/>
+              <w:jc w:val="center"/>
+              <w:rPr>
+                <w:rFonts w:ascii="Tahoma" w:hAnsi="Tahoma" w:cs="Tahoma"/>
+                <w:b/>
+                <w:color w:val="000000"/>
+                <w:sz w:val="20"/>
+                <w:szCs w:val="20"/>
+                <w:lang w:val="en-US"/>
+              </w:rPr>
+            </w:pPr>
+            <w:r>
+              <w:rPr>
+                <w:rFonts w:ascii="Tahoma" w:hAnsi="Tahoma" w:cs="Tahoma"/>
+                <w:b/>
+                <w:color w:val="000000"/>
+                <w:sz w:val="20"/>
+                <w:szCs w:val="20"/>
+                <w:lang w:val="en-US"/>
+              </w:rPr>
+              <w:t>25</w:t>
+            </w:r>
+          </w:p>
+        </w:tc>
+        <w:tc>
+          <w:tcPr>
+            <w:tcW w:w="1278" w:type="dxa"/>
+          </w:tcPr>
+          <w:p>
+            <w:pPr>
+              <w:autoSpaceDE w:val="0"/>
+              <w:autoSpaceDN w:val="0"/>
+              <w:adjustRightInd w:val="0"/>
+              <w:jc w:val="center"/>
+              <w:rPr>
+                <w:rFonts w:ascii="Tahoma" w:hAnsi="Tahoma" w:cs="Tahoma"/>
+                <w:b/>
+                <w:color w:val="000000"/>
+                <w:sz w:val="20"/>
+                <w:szCs w:val="20"/>
+                <w:lang w:val="en-US"/>
+              </w:rPr>
+            </w:pPr>
+            <w:r>
+              <w:rPr>
+                <w:rFonts w:ascii="Tahoma" w:hAnsi="Tahoma" w:cs="Tahoma"/>
+                <w:b/>
+                <w:color w:val="000000"/>
+                <w:sz w:val="20"/>
+                <w:szCs w:val="20"/>
+                <w:lang w:val="en-US"/>
+              </w:rPr>
+              <w:t>19</w:t>
+            </w:r>
+          </w:p>
+        </w:tc>
+        <w:tc>
+          <w:tcPr>
+            <w:tcW w:w="1439" w:type="dxa"/>
+          </w:tcPr>
+          <w:p>
+            <w:pPr>
+              <w:autoSpaceDE w:val="0"/>
+              <w:autoSpaceDN w:val="0"/>
+              <w:adjustRightInd w:val="0"/>
+              <w:jc w:val="center"/>
+              <w:rPr>
+                <w:rFonts w:ascii="Tahoma" w:hAnsi="Tahoma" w:cs="Tahoma"/>
+                <w:b/>
+                <w:color w:val="000000"/>
+                <w:sz w:val="20"/>
+                <w:szCs w:val="20"/>
+                <w:lang w:val="en-US"/>
+              </w:rPr>
+            </w:pPr>
+            <w:r>
+              <w:rPr>
+                <w:rFonts w:ascii="Tahoma" w:hAnsi="Tahoma" w:cs="Tahoma"/>
+                <w:b/>
+                <w:color w:val="000000"/>
+                <w:sz w:val="20"/>
+                <w:szCs w:val="20"/>
+                <w:lang w:val="en-US"/>
+              </w:rPr>
+              <w:t>4</w:t>
+            </w:r>
+          </w:p>
+        </w:tc>
+        <w:tc>
+          <w:tcPr>
+            <w:tcW w:w="1534" w:type="dxa"/>
+          </w:tcPr>
+          <w:p>
+            <w:pPr>
+              <w:autoSpaceDE w:val="0"/>
+              <w:autoSpaceDN w:val="0"/>
+              <w:adjustRightInd w:val="0"/>
+              <w:jc w:val="center"/>
+              <w:rPr>
+                <w:rFonts w:ascii="Tahoma" w:hAnsi="Tahoma" w:cs="Tahoma"/>
+                <w:b/>
+                <w:color w:val="000000"/>
+                <w:sz w:val="20"/>
+                <w:szCs w:val="20"/>
+                <w:lang w:val="en-US"/>
+              </w:rPr>
+            </w:pPr>
+            <w:r>
+              <w:rPr>
+                <w:rFonts w:ascii="Tahoma" w:hAnsi="Tahoma" w:cs="Tahoma"/>
+                <w:b/>
+                <w:color w:val="000000"/>
+                <w:sz w:val="20"/>
+                <w:szCs w:val="20"/>
+                <w:lang w:val="en-US"/>
+              </w:rPr>
+              <w:t>2</w:t>
+            </w:r>
+          </w:p>
+        </w:tc>
+        <w:tc>
+          <w:tcPr>
+            <w:tcW w:w="1131" w:type="dxa"/>
+          </w:tcPr>
+          <w:p>
+            <w:pPr>
+              <w:autoSpaceDE w:val="0"/>
+              <w:autoSpaceDN w:val="0"/>
+              <w:adjustRightInd w:val="0"/>
+              <w:jc w:val="center"/>
+              <w:rPr>
+                <w:rFonts w:ascii="Tahoma" w:hAnsi="Tahoma" w:cs="Tahoma"/>
+                <w:b/>
+                <w:color w:val="000000"/>
+                <w:sz w:val="20"/>
+                <w:szCs w:val="20"/>
+                <w:lang w:val="en-US"/>
+              </w:rPr>
+            </w:pPr>
+            <w:r>
+              <w:rPr>
+                <w:rFonts w:ascii="Tahoma" w:hAnsi="Tahoma" w:cs="Tahoma"/>
+                <w:b/>
+                <w:color w:val="000000"/>
+                <w:sz w:val="20"/>
+                <w:szCs w:val="20"/>
+                <w:lang w:val="en-US"/>
+              </w:rPr>
+              <w:t>0.83</w:t>
+            </w:r>
+          </w:p>
+        </w:tc>
+      </w:tr>
+      <w:tr>
+        <w:tc>
+          <w:tcPr>
+            <w:tcW w:w="1508" w:type="dxa"/>
+          </w:tcPr>
+          <w:p>
+            <w:pPr>
+              <w:autoSpaceDE w:val="0"/>
+              <w:autoSpaceDN w:val="0"/>
+              <w:adjustRightInd w:val="0"/>
+              <w:jc w:val="center"/>
+              <w:rPr>
+                <w:rFonts w:ascii="Tahoma" w:hAnsi="Tahoma" w:cs="Tahoma"/>
+                <w:b/>
+                <w:color w:val="000000"/>
+                <w:sz w:val="20"/>
+                <w:szCs w:val="20"/>
+                <w:lang w:val="en-US"/>
+              </w:rPr>
+            </w:pPr>
+            <w:r>
+              <w:rPr>
+                <w:rFonts w:ascii="Tahoma" w:hAnsi="Tahoma" w:cs="Tahoma"/>
+                <w:b/>
+                <w:color w:val="000000"/>
+                <w:sz w:val="20"/>
+                <w:szCs w:val="20"/>
+                <w:lang w:val="en-US"/>
+              </w:rPr>
+              <w:t>5a (without reverse engineering)</w:t>
+            </w:r>
+          </w:p>
+        </w:tc>
+        <w:tc>
+          <w:tcPr>
+            <w:tcW w:w="1418" w:type="dxa"/>
+          </w:tcPr>
+          <w:p>
+            <w:pPr>
+              <w:autoSpaceDE w:val="0"/>
+              <w:autoSpaceDN w:val="0"/>
+              <w:adjustRightInd w:val="0"/>
+              <w:jc w:val="center"/>
+              <w:rPr>
+                <w:rFonts w:ascii="Tahoma" w:hAnsi="Tahoma" w:cs="Tahoma"/>
+                <w:b/>
+                <w:color w:val="000000"/>
+                <w:sz w:val="20"/>
+                <w:szCs w:val="20"/>
+                <w:lang w:val="en-US"/>
+              </w:rPr>
+            </w:pPr>
+            <w:r>
+              <w:rPr>
+                <w:rFonts w:ascii="Tahoma" w:hAnsi="Tahoma" w:cs="Tahoma"/>
+                <w:b/>
+                <w:color w:val="000000"/>
+                <w:sz w:val="20"/>
+                <w:szCs w:val="20"/>
+                <w:lang w:val="en-US"/>
+              </w:rPr>
+              <w:t>30</w:t>
+            </w:r>
+          </w:p>
+        </w:tc>
+        <w:tc>
+          <w:tcPr>
+            <w:tcW w:w="1278" w:type="dxa"/>
+          </w:tcPr>
+          <w:p>
+            <w:pPr>
+              <w:autoSpaceDE w:val="0"/>
+              <w:autoSpaceDN w:val="0"/>
+              <w:adjustRightInd w:val="0"/>
+              <w:jc w:val="center"/>
+              <w:rPr>
+                <w:rFonts w:ascii="Tahoma" w:hAnsi="Tahoma" w:cs="Tahoma"/>
+                <w:b/>
+                <w:color w:val="000000"/>
+                <w:sz w:val="20"/>
+                <w:szCs w:val="20"/>
+                <w:vertAlign w:val="superscript"/>
+                <w:lang w:val="en-US"/>
+              </w:rPr>
+            </w:pPr>
+            <w:r>
+              <w:rPr>
+                <w:rFonts w:ascii="Tahoma" w:hAnsi="Tahoma" w:cs="Tahoma"/>
+                <w:b/>
+                <w:color w:val="000000"/>
+                <w:sz w:val="20"/>
+                <w:szCs w:val="20"/>
+                <w:lang w:val="en-US"/>
+              </w:rPr>
+              <w:t>25</w:t>
+            </w:r>
+          </w:p>
+        </w:tc>
+        <w:tc>
+          <w:tcPr>
+            <w:tcW w:w="1439" w:type="dxa"/>
+          </w:tcPr>
+          <w:p>
+            <w:pPr>
+              <w:autoSpaceDE w:val="0"/>
+              <w:autoSpaceDN w:val="0"/>
+              <w:adjustRightInd w:val="0"/>
+              <w:jc w:val="center"/>
+              <w:rPr>
+                <w:rFonts w:ascii="Tahoma" w:hAnsi="Tahoma" w:cs="Tahoma"/>
+                <w:b/>
+                <w:color w:val="000000"/>
+                <w:sz w:val="20"/>
+                <w:szCs w:val="20"/>
+                <w:lang w:val="en-US"/>
+              </w:rPr>
+            </w:pPr>
+            <w:r>
+              <w:rPr>
+                <w:rFonts w:ascii="Tahoma" w:hAnsi="Tahoma" w:cs="Tahoma"/>
+                <w:b/>
+                <w:color w:val="000000"/>
+                <w:sz w:val="20"/>
+                <w:szCs w:val="20"/>
+                <w:lang w:val="en-US"/>
+              </w:rPr>
+              <w:t>1</w:t>
+            </w:r>
+          </w:p>
+        </w:tc>
+        <w:tc>
+          <w:tcPr>
+            <w:tcW w:w="1534" w:type="dxa"/>
+          </w:tcPr>
+          <w:p>
+            <w:pPr>
+              <w:autoSpaceDE w:val="0"/>
+              <w:autoSpaceDN w:val="0"/>
+              <w:adjustRightInd w:val="0"/>
+              <w:jc w:val="center"/>
+              <w:rPr>
+                <w:rFonts w:ascii="Tahoma" w:hAnsi="Tahoma" w:cs="Tahoma"/>
+                <w:b/>
+                <w:color w:val="000000"/>
+                <w:sz w:val="20"/>
+                <w:szCs w:val="20"/>
+                <w:lang w:val="en-US"/>
+              </w:rPr>
+            </w:pPr>
+            <w:r>
+              <w:rPr>
+                <w:rFonts w:ascii="Tahoma" w:hAnsi="Tahoma" w:cs="Tahoma"/>
+                <w:b/>
+                <w:color w:val="000000"/>
+                <w:sz w:val="20"/>
+                <w:szCs w:val="20"/>
+                <w:lang w:val="en-US"/>
+              </w:rPr>
+              <w:t>4</w:t>
+            </w:r>
             <w:bookmarkStart w:id="0" w:name="_GoBack"/>
             <w:bookmarkEnd w:id="0"/>
-          </w:p>
-        </w:tc>
-        <w:tc>
-          <w:tcPr>
-            <w:tcW w:w="1439" w:type="dxa"/>
-          </w:tcPr>
-          <w:p>
-            <w:pPr>
-              <w:autoSpaceDE w:val="0"/>
-              <w:autoSpaceDN w:val="0"/>
-              <w:adjustRightInd w:val="0"/>
-              <w:jc w:val="center"/>
-              <w:rPr>
-                <w:rFonts w:ascii="Tahoma" w:hAnsi="Tahoma" w:cs="Tahoma"/>
-                <w:b/>
-                <w:color w:val="000000"/>
-                <w:sz w:val="20"/>
-                <w:szCs w:val="20"/>
-                <w:lang w:val="en-US"/>
-              </w:rPr>
-            </w:pPr>
-            <w:r>
-              <w:rPr>
-                <w:rFonts w:ascii="Tahoma" w:hAnsi="Tahoma" w:cs="Tahoma"/>
-                <w:b/>
-                <w:color w:val="000000"/>
-                <w:sz w:val="20"/>
-                <w:szCs w:val="20"/>
-                <w:lang w:val="en-US"/>
-              </w:rPr>
-              <w:t>0</w:t>
-            </w:r>
-          </w:p>
-        </w:tc>
-        <w:tc>
-          <w:tcPr>
-            <w:tcW w:w="1534" w:type="dxa"/>
-          </w:tcPr>
-          <w:p>
-            <w:pPr>
-              <w:autoSpaceDE w:val="0"/>
-              <w:autoSpaceDN w:val="0"/>
-              <w:adjustRightInd w:val="0"/>
-              <w:jc w:val="center"/>
-              <w:rPr>
-                <w:rFonts w:ascii="Tahoma" w:hAnsi="Tahoma" w:cs="Tahoma"/>
-                <w:b/>
-                <w:color w:val="000000"/>
-                <w:sz w:val="20"/>
-                <w:szCs w:val="20"/>
-                <w:lang w:val="en-US"/>
-              </w:rPr>
-            </w:pPr>
-            <w:r>
-              <w:rPr>
-                <w:rFonts w:ascii="Tahoma" w:hAnsi="Tahoma" w:cs="Tahoma"/>
-                <w:b/>
-                <w:color w:val="000000"/>
-                <w:sz w:val="20"/>
-                <w:szCs w:val="20"/>
-                <w:lang w:val="en-US"/>
-              </w:rPr>
-              <w:t>5</w:t>
-            </w:r>
-          </w:p>
-        </w:tc>
-        <w:tc>
-          <w:tcPr>
-            <w:tcW w:w="1131" w:type="dxa"/>
-          </w:tcPr>
-          <w:p>
-            <w:pPr>
-              <w:autoSpaceDE w:val="0"/>
-              <w:autoSpaceDN w:val="0"/>
-              <w:adjustRightInd w:val="0"/>
-              <w:jc w:val="center"/>
-              <w:rPr>
-                <w:rFonts w:ascii="Tahoma" w:hAnsi="Tahoma" w:cs="Tahoma"/>
-                <w:b/>
-                <w:color w:val="000000"/>
-                <w:sz w:val="20"/>
-                <w:szCs w:val="20"/>
-                <w:vertAlign w:val="superscript"/>
-              </w:rPr>
-            </w:pPr>
-            <w:r>
-              <w:rPr>
-                <w:rFonts w:ascii="Tahoma" w:hAnsi="Tahoma" w:cs="Tahoma"/>
-                <w:b/>
-                <w:color w:val="000000"/>
-                <w:sz w:val="20"/>
-                <w:szCs w:val="20"/>
-                <w:lang w:val="en-US"/>
-              </w:rPr>
-              <w:t>1</w:t>
-            </w:r>
-          </w:p>
-        </w:tc>
-      </w:tr>
-      <w:tr>
-        <w:tc>
-          <w:tcPr>
-            <w:tcW w:w="1508" w:type="dxa"/>
-          </w:tcPr>
-          <w:p>
-            <w:pPr>
-              <w:autoSpaceDE w:val="0"/>
-              <w:autoSpaceDN w:val="0"/>
-              <w:adjustRightInd w:val="0"/>
-              <w:jc w:val="center"/>
-              <w:rPr>
-                <w:rFonts w:ascii="Tahoma" w:hAnsi="Tahoma" w:cs="Tahoma"/>
-                <w:b/>
-                <w:color w:val="000000"/>
-                <w:sz w:val="20"/>
-                <w:szCs w:val="20"/>
-                <w:lang w:val="en-US"/>
-              </w:rPr>
-            </w:pPr>
-            <w:r>
-              <w:rPr>
-                <w:rFonts w:ascii="Tahoma" w:hAnsi="Tahoma" w:cs="Tahoma"/>
-                <w:b/>
-                <w:color w:val="000000"/>
-                <w:sz w:val="20"/>
-                <w:szCs w:val="20"/>
-                <w:lang w:val="en-US"/>
-              </w:rPr>
-              <w:t>4</w:t>
-            </w:r>
-          </w:p>
-        </w:tc>
-        <w:tc>
-          <w:tcPr>
-            <w:tcW w:w="1418" w:type="dxa"/>
-          </w:tcPr>
-          <w:p>
-            <w:pPr>
-              <w:autoSpaceDE w:val="0"/>
-              <w:autoSpaceDN w:val="0"/>
-              <w:adjustRightInd w:val="0"/>
-              <w:jc w:val="center"/>
-              <w:rPr>
-                <w:rFonts w:ascii="Tahoma" w:hAnsi="Tahoma" w:cs="Tahoma"/>
-                <w:b/>
-                <w:color w:val="000000"/>
-                <w:sz w:val="20"/>
-                <w:szCs w:val="20"/>
-                <w:lang w:val="en-US"/>
-              </w:rPr>
-            </w:pPr>
-            <w:r>
-              <w:rPr>
-                <w:rFonts w:ascii="Tahoma" w:hAnsi="Tahoma" w:cs="Tahoma"/>
-                <w:b/>
-                <w:color w:val="000000"/>
-                <w:sz w:val="20"/>
-                <w:szCs w:val="20"/>
-                <w:lang w:val="en-US"/>
-              </w:rPr>
-              <w:t>25</w:t>
-            </w:r>
-          </w:p>
-        </w:tc>
-        <w:tc>
-          <w:tcPr>
-            <w:tcW w:w="1278" w:type="dxa"/>
-          </w:tcPr>
-          <w:p>
-            <w:pPr>
-              <w:autoSpaceDE w:val="0"/>
-              <w:autoSpaceDN w:val="0"/>
-              <w:adjustRightInd w:val="0"/>
-              <w:jc w:val="center"/>
-              <w:rPr>
-                <w:rFonts w:ascii="Tahoma" w:hAnsi="Tahoma" w:cs="Tahoma"/>
-                <w:b/>
-                <w:color w:val="000000"/>
-                <w:sz w:val="20"/>
-                <w:szCs w:val="20"/>
-                <w:lang w:val="en-US"/>
-              </w:rPr>
-            </w:pPr>
-            <w:r>
-              <w:rPr>
-                <w:rFonts w:ascii="Tahoma" w:hAnsi="Tahoma" w:cs="Tahoma"/>
-                <w:b/>
-                <w:color w:val="000000"/>
-                <w:sz w:val="20"/>
-                <w:szCs w:val="20"/>
-                <w:lang w:val="en-US"/>
-              </w:rPr>
-              <w:t>19</w:t>
-            </w:r>
-          </w:p>
-        </w:tc>
-        <w:tc>
-          <w:tcPr>
-            <w:tcW w:w="1439" w:type="dxa"/>
-          </w:tcPr>
-          <w:p>
-            <w:pPr>
-              <w:autoSpaceDE w:val="0"/>
-              <w:autoSpaceDN w:val="0"/>
-              <w:adjustRightInd w:val="0"/>
-              <w:jc w:val="center"/>
-              <w:rPr>
-                <w:rFonts w:ascii="Tahoma" w:hAnsi="Tahoma" w:cs="Tahoma"/>
-                <w:b/>
-                <w:color w:val="000000"/>
-                <w:sz w:val="20"/>
-                <w:szCs w:val="20"/>
-                <w:lang w:val="en-US"/>
-              </w:rPr>
-            </w:pPr>
-            <w:r>
-              <w:rPr>
-                <w:rFonts w:ascii="Tahoma" w:hAnsi="Tahoma" w:cs="Tahoma"/>
-                <w:b/>
-                <w:color w:val="000000"/>
-                <w:sz w:val="20"/>
-                <w:szCs w:val="20"/>
-                <w:lang w:val="en-US"/>
-              </w:rPr>
-              <w:t>4</w:t>
-            </w:r>
-          </w:p>
-        </w:tc>
-        <w:tc>
-          <w:tcPr>
-            <w:tcW w:w="1534" w:type="dxa"/>
-          </w:tcPr>
-          <w:p>
-            <w:pPr>
-              <w:autoSpaceDE w:val="0"/>
-              <w:autoSpaceDN w:val="0"/>
-              <w:adjustRightInd w:val="0"/>
-              <w:jc w:val="center"/>
-              <w:rPr>
-                <w:rFonts w:ascii="Tahoma" w:hAnsi="Tahoma" w:cs="Tahoma"/>
-                <w:b/>
-                <w:color w:val="000000"/>
-                <w:sz w:val="20"/>
-                <w:szCs w:val="20"/>
-                <w:lang w:val="en-US"/>
-              </w:rPr>
-            </w:pPr>
-            <w:r>
-              <w:rPr>
-                <w:rFonts w:ascii="Tahoma" w:hAnsi="Tahoma" w:cs="Tahoma"/>
-                <w:b/>
-                <w:color w:val="000000"/>
-                <w:sz w:val="20"/>
-                <w:szCs w:val="20"/>
-                <w:lang w:val="en-US"/>
-              </w:rPr>
-              <w:t>2</w:t>
-            </w:r>
-          </w:p>
-        </w:tc>
-        <w:tc>
-          <w:tcPr>
-            <w:tcW w:w="1131" w:type="dxa"/>
-          </w:tcPr>
-          <w:p>
-            <w:pPr>
-              <w:autoSpaceDE w:val="0"/>
-              <w:autoSpaceDN w:val="0"/>
-              <w:adjustRightInd w:val="0"/>
-              <w:jc w:val="center"/>
-              <w:rPr>
-                <w:rFonts w:ascii="Tahoma" w:hAnsi="Tahoma" w:cs="Tahoma"/>
-                <w:b/>
-                <w:color w:val="000000"/>
-                <w:sz w:val="20"/>
-                <w:szCs w:val="20"/>
-                <w:lang w:val="en-US"/>
-              </w:rPr>
-            </w:pPr>
-            <w:r>
-              <w:rPr>
-                <w:rFonts w:ascii="Tahoma" w:hAnsi="Tahoma" w:cs="Tahoma"/>
-                <w:b/>
-                <w:color w:val="000000"/>
-                <w:sz w:val="20"/>
-                <w:szCs w:val="20"/>
-                <w:lang w:val="en-US"/>
-              </w:rPr>
-              <w:t>0.83</w:t>
-            </w:r>
-          </w:p>
-        </w:tc>
-      </w:tr>
-      <w:tr>
-        <w:tc>
-          <w:tcPr>
-            <w:tcW w:w="1508" w:type="dxa"/>
-          </w:tcPr>
-          <w:p>
-            <w:pPr>
-              <w:autoSpaceDE w:val="0"/>
-              <w:autoSpaceDN w:val="0"/>
-              <w:adjustRightInd w:val="0"/>
-              <w:jc w:val="center"/>
-              <w:rPr>
-                <w:rFonts w:ascii="Tahoma" w:hAnsi="Tahoma" w:cs="Tahoma"/>
-                <w:b/>
-                <w:color w:val="000000"/>
-                <w:sz w:val="20"/>
-                <w:szCs w:val="20"/>
-                <w:lang w:val="en-US"/>
-              </w:rPr>
-            </w:pPr>
-            <w:r>
-              <w:rPr>
-                <w:rFonts w:ascii="Tahoma" w:hAnsi="Tahoma" w:cs="Tahoma"/>
-                <w:b/>
-                <w:color w:val="000000"/>
-                <w:sz w:val="20"/>
-                <w:szCs w:val="20"/>
-                <w:lang w:val="en-US"/>
-              </w:rPr>
-              <w:t>5a (without reverse engineering)</w:t>
-            </w:r>
-          </w:p>
-        </w:tc>
-        <w:tc>
-          <w:tcPr>
-            <w:tcW w:w="1418" w:type="dxa"/>
-          </w:tcPr>
-          <w:p>
-            <w:pPr>
-              <w:autoSpaceDE w:val="0"/>
-              <w:autoSpaceDN w:val="0"/>
-              <w:adjustRightInd w:val="0"/>
-              <w:jc w:val="center"/>
-              <w:rPr>
-                <w:rFonts w:ascii="Tahoma" w:hAnsi="Tahoma" w:cs="Tahoma"/>
-                <w:b/>
-                <w:color w:val="000000"/>
-                <w:sz w:val="20"/>
-                <w:szCs w:val="20"/>
-                <w:lang w:val="en-US"/>
-              </w:rPr>
-            </w:pPr>
-            <w:r>
-              <w:rPr>
-                <w:rFonts w:ascii="Tahoma" w:hAnsi="Tahoma" w:cs="Tahoma"/>
-                <w:b/>
-                <w:color w:val="000000"/>
-                <w:sz w:val="20"/>
-                <w:szCs w:val="20"/>
-                <w:lang w:val="en-US"/>
-              </w:rPr>
-              <w:t>25</w:t>
-            </w:r>
-          </w:p>
-        </w:tc>
-        <w:tc>
-          <w:tcPr>
-            <w:tcW w:w="1278" w:type="dxa"/>
-          </w:tcPr>
-          <w:p>
-            <w:pPr>
-              <w:autoSpaceDE w:val="0"/>
-              <w:autoSpaceDN w:val="0"/>
-              <w:adjustRightInd w:val="0"/>
-              <w:jc w:val="center"/>
-              <w:rPr>
-                <w:rFonts w:ascii="Tahoma" w:hAnsi="Tahoma" w:cs="Tahoma"/>
-                <w:b/>
-                <w:color w:val="000000"/>
-                <w:sz w:val="20"/>
-                <w:szCs w:val="20"/>
-                <w:vertAlign w:val="superscript"/>
-                <w:lang w:val="en-US"/>
-              </w:rPr>
-            </w:pPr>
-            <w:r>
-              <w:rPr>
-                <w:rFonts w:ascii="Tahoma" w:hAnsi="Tahoma" w:cs="Tahoma"/>
-                <w:b/>
-                <w:color w:val="000000"/>
-                <w:sz w:val="20"/>
-                <w:szCs w:val="20"/>
-                <w:lang w:val="en-US"/>
-              </w:rPr>
-              <w:t>21</w:t>
-            </w:r>
-          </w:p>
-        </w:tc>
-        <w:tc>
-          <w:tcPr>
-            <w:tcW w:w="1439" w:type="dxa"/>
-          </w:tcPr>
-          <w:p>
-            <w:pPr>
-              <w:autoSpaceDE w:val="0"/>
-              <w:autoSpaceDN w:val="0"/>
-              <w:adjustRightInd w:val="0"/>
-              <w:jc w:val="center"/>
-              <w:rPr>
-                <w:rFonts w:ascii="Tahoma" w:hAnsi="Tahoma" w:cs="Tahoma"/>
-                <w:b/>
-                <w:color w:val="000000"/>
-                <w:sz w:val="20"/>
-                <w:szCs w:val="20"/>
-                <w:lang w:val="en-US"/>
-              </w:rPr>
-            </w:pPr>
-            <w:r>
-              <w:rPr>
-                <w:rFonts w:ascii="Tahoma" w:hAnsi="Tahoma" w:cs="Tahoma"/>
-                <w:b/>
-                <w:color w:val="000000"/>
-                <w:sz w:val="20"/>
-                <w:szCs w:val="20"/>
-                <w:lang w:val="en-US"/>
-              </w:rPr>
-              <w:t>1</w:t>
-            </w:r>
-          </w:p>
-        </w:tc>
-        <w:tc>
-          <w:tcPr>
-            <w:tcW w:w="1534" w:type="dxa"/>
-          </w:tcPr>
-          <w:p>
-            <w:pPr>
-              <w:autoSpaceDE w:val="0"/>
-              <w:autoSpaceDN w:val="0"/>
-              <w:adjustRightInd w:val="0"/>
-              <w:jc w:val="center"/>
-              <w:rPr>
-                <w:rFonts w:ascii="Tahoma" w:hAnsi="Tahoma" w:cs="Tahoma"/>
-                <w:b/>
-                <w:color w:val="000000"/>
-                <w:sz w:val="20"/>
-                <w:szCs w:val="20"/>
-                <w:lang w:val="en-US"/>
-              </w:rPr>
-            </w:pPr>
-            <w:r>
-              <w:rPr>
-                <w:rFonts w:ascii="Tahoma" w:hAnsi="Tahoma" w:cs="Tahoma"/>
-                <w:b/>
-                <w:color w:val="000000"/>
-                <w:sz w:val="20"/>
-                <w:szCs w:val="20"/>
-                <w:lang w:val="en-US"/>
-              </w:rPr>
-              <w:t>3</w:t>
-            </w:r>
           </w:p>
         </w:tc>
         <w:tc>

</xml_diff>